<commit_message>
add individual work 1
</commit_message>
<xml_diff>
--- a/docs/IZ1.docx
+++ b/docs/IZ1.docx
@@ -438,7 +438,15 @@
           <w:sz w:val="28"/>
           <w:szCs w:val="28"/>
         </w:rPr>
-        <w:t>Работу выполнил: ___________________________________ Парфинцов Е. А.</w:t>
+        <w:t xml:space="preserve">Работу выполнил: ___________________________________ </w:t>
+      </w:r>
+      <w:r>
+        <w:rPr>
+          <w:rFonts w:ascii="Times New Roman" w:hAnsi="Times New Roman" w:cs="Times New Roman"/>
+          <w:sz w:val="28"/>
+          <w:szCs w:val="28"/>
+        </w:rPr>
+        <w:t>Фамилия И. О.</w:t>
       </w:r>
     </w:p>
     <w:p>
@@ -480,7 +488,25 @@
           <w:sz w:val="28"/>
           <w:szCs w:val="28"/>
         </w:rPr>
-        <w:t xml:space="preserve">Направление подготовки:         </w:t>
+        <w:t xml:space="preserve">Направление </w:t>
+      </w:r>
+      <w:proofErr w:type="gramStart"/>
+      <w:r>
+        <w:rPr>
+          <w:rFonts w:ascii="Times New Roman" w:hAnsi="Times New Roman" w:cs="Times New Roman"/>
+          <w:sz w:val="28"/>
+          <w:szCs w:val="28"/>
+        </w:rPr>
+        <w:t xml:space="preserve">подготовки:   </w:t>
+      </w:r>
+      <w:proofErr w:type="gramEnd"/>
+      <w:r>
+        <w:rPr>
+          <w:rFonts w:ascii="Times New Roman" w:hAnsi="Times New Roman" w:cs="Times New Roman"/>
+          <w:sz w:val="28"/>
+          <w:szCs w:val="28"/>
+        </w:rPr>
+        <w:t xml:space="preserve">      </w:t>
       </w:r>
       <w:r>
         <w:rPr>
@@ -546,7 +572,25 @@
           <w:sz w:val="28"/>
           <w:szCs w:val="28"/>
         </w:rPr>
-        <w:t xml:space="preserve">Направленность (профиль):              </w:t>
+        <w:t>Направленность (профиль</w:t>
+      </w:r>
+      <w:proofErr w:type="gramStart"/>
+      <w:r>
+        <w:rPr>
+          <w:rFonts w:ascii="Times New Roman" w:hAnsi="Times New Roman" w:cs="Times New Roman"/>
+          <w:sz w:val="28"/>
+          <w:szCs w:val="28"/>
+        </w:rPr>
+        <w:t xml:space="preserve">):   </w:t>
+      </w:r>
+      <w:proofErr w:type="gramEnd"/>
+      <w:r>
+        <w:rPr>
+          <w:rFonts w:ascii="Times New Roman" w:hAnsi="Times New Roman" w:cs="Times New Roman"/>
+          <w:sz w:val="28"/>
+          <w:szCs w:val="28"/>
+        </w:rPr>
+        <w:t xml:space="preserve">           </w:t>
       </w:r>
       <w:r>
         <w:rPr>
@@ -630,7 +674,7 @@
           <w:sz w:val="28"/>
           <w:szCs w:val="28"/>
         </w:rPr>
-        <w:t>Лапина О. Н.</w:t>
+        <w:t>Фамилия И. О.</w:t>
       </w:r>
     </w:p>
     <w:p>
@@ -1535,6 +1579,7 @@
         <w:t xml:space="preserve"> </w:t>
       </w:r>
       <w:proofErr w:type="spellStart"/>
+      <w:proofErr w:type="gramStart"/>
       <w:r>
         <w:rPr>
           <w:rFonts w:ascii="Consolas" w:eastAsia="Times New Roman" w:hAnsi="Consolas" w:cs="Times New Roman"/>
@@ -1546,6 +1591,7 @@
         <w:t>node.left</w:t>
       </w:r>
       <w:proofErr w:type="spellEnd"/>
+      <w:proofErr w:type="gramEnd"/>
       <w:r>
         <w:rPr>
           <w:rFonts w:ascii="Consolas" w:eastAsia="Times New Roman" w:hAnsi="Consolas" w:cs="Times New Roman"/>
@@ -1664,6 +1710,7 @@
         <w:t>(</w:t>
       </w:r>
       <w:proofErr w:type="spellStart"/>
+      <w:proofErr w:type="gramStart"/>
       <w:r>
         <w:rPr>
           <w:rFonts w:ascii="Consolas" w:eastAsia="Times New Roman" w:hAnsi="Consolas" w:cs="Times New Roman"/>
@@ -1675,6 +1722,7 @@
         <w:t>node.left</w:t>
       </w:r>
       <w:proofErr w:type="spellEnd"/>
+      <w:proofErr w:type="gramEnd"/>
       <w:r>
         <w:rPr>
           <w:rFonts w:ascii="Consolas" w:eastAsia="Times New Roman" w:hAnsi="Consolas" w:cs="Times New Roman"/>
@@ -1773,6 +1821,7 @@
         <w:t xml:space="preserve"> </w:t>
       </w:r>
       <w:proofErr w:type="spellStart"/>
+      <w:proofErr w:type="gramStart"/>
       <w:r>
         <w:rPr>
           <w:rFonts w:ascii="Consolas" w:eastAsia="Times New Roman" w:hAnsi="Consolas" w:cs="Times New Roman"/>
@@ -1784,6 +1833,7 @@
         <w:t>node.left</w:t>
       </w:r>
       <w:proofErr w:type="spellEnd"/>
+      <w:proofErr w:type="gramEnd"/>
       <w:r>
         <w:rPr>
           <w:rFonts w:ascii="Consolas" w:eastAsia="Times New Roman" w:hAnsi="Consolas" w:cs="Times New Roman"/>
@@ -1962,6 +2012,7 @@
         <w:t>(</w:t>
       </w:r>
       <w:proofErr w:type="spellStart"/>
+      <w:proofErr w:type="gramStart"/>
       <w:r>
         <w:rPr>
           <w:rFonts w:ascii="Consolas" w:eastAsia="Times New Roman" w:hAnsi="Consolas" w:cs="Times New Roman"/>
@@ -1973,6 +2024,7 @@
         <w:t>node.left</w:t>
       </w:r>
       <w:proofErr w:type="spellEnd"/>
+      <w:proofErr w:type="gramEnd"/>
       <w:r>
         <w:rPr>
           <w:rFonts w:ascii="Consolas" w:eastAsia="Times New Roman" w:hAnsi="Consolas" w:cs="Times New Roman"/>
@@ -2027,6 +2079,7 @@
         <w:t xml:space="preserve"> </w:t>
       </w:r>
       <w:proofErr w:type="spellStart"/>
+      <w:proofErr w:type="gramStart"/>
       <w:r>
         <w:rPr>
           <w:rFonts w:ascii="Consolas" w:eastAsia="Times New Roman" w:hAnsi="Consolas" w:cs="Times New Roman"/>
@@ -2038,6 +2091,7 @@
         <w:t>node.left</w:t>
       </w:r>
       <w:proofErr w:type="spellEnd"/>
+      <w:proofErr w:type="gramEnd"/>
       <w:r>
         <w:rPr>
           <w:rFonts w:ascii="Consolas" w:eastAsia="Times New Roman" w:hAnsi="Consolas" w:cs="Times New Roman"/>
@@ -2196,6 +2250,7 @@
         <w:t>(</w:t>
       </w:r>
       <w:proofErr w:type="spellStart"/>
+      <w:proofErr w:type="gramStart"/>
       <w:r>
         <w:rPr>
           <w:rFonts w:ascii="Consolas" w:eastAsia="Times New Roman" w:hAnsi="Consolas" w:cs="Times New Roman"/>
@@ -2207,6 +2262,7 @@
         <w:t>node.right</w:t>
       </w:r>
       <w:proofErr w:type="spellEnd"/>
+      <w:proofErr w:type="gramEnd"/>
       <w:r>
         <w:rPr>
           <w:rFonts w:ascii="Consolas" w:eastAsia="Times New Roman" w:hAnsi="Consolas" w:cs="Times New Roman"/>
@@ -2271,6 +2327,7 @@
         <w:t xml:space="preserve"> </w:t>
       </w:r>
       <w:proofErr w:type="spellStart"/>
+      <w:proofErr w:type="gramStart"/>
       <w:r>
         <w:rPr>
           <w:rFonts w:ascii="Consolas" w:eastAsia="Times New Roman" w:hAnsi="Consolas" w:cs="Times New Roman"/>
@@ -2282,6 +2339,7 @@
         <w:t>node.left</w:t>
       </w:r>
       <w:proofErr w:type="spellEnd"/>
+      <w:proofErr w:type="gramEnd"/>
       <w:r>
         <w:rPr>
           <w:rFonts w:ascii="Consolas" w:eastAsia="Times New Roman" w:hAnsi="Consolas" w:cs="Times New Roman"/>
@@ -3392,25 +3450,7 @@
               <w:szCs w:val="28"/>
               <w:lang w:val="en-US"/>
             </w:rPr>
-            <m:t xml:space="preserve">N) = </m:t>
-          </m:r>
-          <m:r>
-            <w:rPr>
-              <w:rFonts w:ascii="Cambria Math" w:hAnsi="Cambria Math" w:cs="Times New Roman"/>
-              <w:sz w:val="28"/>
-              <w:szCs w:val="28"/>
-              <w:lang w:val="en-US"/>
-            </w:rPr>
-            <m:t>3</m:t>
-          </m:r>
-          <m:r>
-            <w:rPr>
-              <w:rFonts w:ascii="Cambria Math" w:hAnsi="Cambria Math" w:cs="Times New Roman"/>
-              <w:sz w:val="28"/>
-              <w:szCs w:val="28"/>
-              <w:lang w:val="en-US"/>
-            </w:rPr>
-            <m:t>×N + 3</m:t>
+            <m:t>N) = 3×N + 3</m:t>
           </m:r>
         </m:oMath>
       </m:oMathPara>
@@ -4852,7 +4892,18 @@
           <w:szCs w:val="21"/>
           <w:lang w:eastAsia="ru-RU"/>
         </w:rPr>
-        <w:t>get_time</w:t>
+        <w:t>get_</w:t>
+      </w:r>
+      <w:proofErr w:type="gramStart"/>
+      <w:r>
+        <w:rPr>
+          <w:rFonts w:ascii="Consolas" w:eastAsia="Times New Roman" w:hAnsi="Consolas" w:cs="Times New Roman"/>
+          <w:color w:val="000000"/>
+          <w:sz w:val="21"/>
+          <w:szCs w:val="21"/>
+          <w:lang w:eastAsia="ru-RU"/>
+        </w:rPr>
+        <w:t>time</w:t>
       </w:r>
       <w:proofErr w:type="spellEnd"/>
       <w:r>
@@ -4863,7 +4914,18 @@
           <w:szCs w:val="21"/>
           <w:lang w:eastAsia="ru-RU"/>
         </w:rPr>
-        <w:t>(f, *</w:t>
+        <w:t>(</w:t>
+      </w:r>
+      <w:proofErr w:type="gramEnd"/>
+      <w:r>
+        <w:rPr>
+          <w:rFonts w:ascii="Consolas" w:eastAsia="Times New Roman" w:hAnsi="Consolas" w:cs="Times New Roman"/>
+          <w:color w:val="000000"/>
+          <w:sz w:val="21"/>
+          <w:szCs w:val="21"/>
+          <w:lang w:eastAsia="ru-RU"/>
+        </w:rPr>
+        <w:t>f, *</w:t>
       </w:r>
       <w:proofErr w:type="spellStart"/>
       <w:r>
@@ -5062,6 +5124,7 @@
         <w:t xml:space="preserve"> = </w:t>
       </w:r>
       <w:proofErr w:type="spellStart"/>
+      <w:proofErr w:type="gramStart"/>
       <w:r>
         <w:rPr>
           <w:rFonts w:ascii="Consolas" w:eastAsia="Times New Roman" w:hAnsi="Consolas" w:cs="Times New Roman"/>
@@ -5073,6 +5136,7 @@
         <w:t>time.time</w:t>
       </w:r>
       <w:proofErr w:type="spellEnd"/>
+      <w:proofErr w:type="gramEnd"/>
       <w:r>
         <w:rPr>
           <w:rFonts w:ascii="Consolas" w:eastAsia="Times New Roman" w:hAnsi="Consolas" w:cs="Times New Roman"/>
@@ -5107,6 +5171,7 @@
         <w:t>        f(</w:t>
       </w:r>
       <w:proofErr w:type="spellStart"/>
+      <w:proofErr w:type="gramStart"/>
       <w:r>
         <w:rPr>
           <w:rFonts w:ascii="Consolas" w:eastAsia="Times New Roman" w:hAnsi="Consolas" w:cs="Times New Roman"/>
@@ -5128,6 +5193,7 @@
         </w:rPr>
         <w:t>[</w:t>
       </w:r>
+      <w:proofErr w:type="gramEnd"/>
       <w:r>
         <w:rPr>
           <w:rFonts w:ascii="Consolas" w:eastAsia="Times New Roman" w:hAnsi="Consolas" w:cs="Times New Roman"/>
@@ -5194,6 +5260,7 @@
         <w:t xml:space="preserve"> = </w:t>
       </w:r>
       <w:proofErr w:type="spellStart"/>
+      <w:proofErr w:type="gramStart"/>
       <w:r>
         <w:rPr>
           <w:rFonts w:ascii="Consolas" w:eastAsia="Times New Roman" w:hAnsi="Consolas" w:cs="Times New Roman"/>
@@ -5205,6 +5272,7 @@
         <w:t>time.time</w:t>
       </w:r>
       <w:proofErr w:type="spellEnd"/>
+      <w:proofErr w:type="gramEnd"/>
       <w:r>
         <w:rPr>
           <w:rFonts w:ascii="Consolas" w:eastAsia="Times New Roman" w:hAnsi="Consolas" w:cs="Times New Roman"/>
@@ -5318,6 +5386,7 @@
         <w:t xml:space="preserve">        </w:t>
       </w:r>
       <w:proofErr w:type="spellStart"/>
+      <w:proofErr w:type="gramStart"/>
       <w:r>
         <w:rPr>
           <w:rFonts w:ascii="Consolas" w:eastAsia="Times New Roman" w:hAnsi="Consolas" w:cs="Times New Roman"/>
@@ -5329,6 +5398,7 @@
         <w:t>total.append</w:t>
       </w:r>
       <w:proofErr w:type="spellEnd"/>
+      <w:proofErr w:type="gramEnd"/>
       <w:r>
         <w:rPr>
           <w:rFonts w:ascii="Consolas" w:eastAsia="Times New Roman" w:hAnsi="Consolas" w:cs="Times New Roman"/>
@@ -5492,6 +5562,7 @@
         </w:rPr>
         <w:t>_</w:t>
       </w:r>
+      <w:proofErr w:type="gramStart"/>
       <w:r>
         <w:rPr>
           <w:rFonts w:ascii="Consolas" w:eastAsia="Times New Roman" w:hAnsi="Consolas" w:cs="Times New Roman"/>
@@ -5502,6 +5573,7 @@
         </w:rPr>
         <w:t>time</w:t>
       </w:r>
+      <w:proofErr w:type="gramEnd"/>
     </w:p>
     <w:p>
       <w:pPr>
@@ -5701,7 +5773,29 @@
           <w:szCs w:val="21"/>
           <w:lang w:eastAsia="ru-RU"/>
         </w:rPr>
-        <w:t>n = 15  T = 1.949552059173584e-06</w:t>
+        <w:t xml:space="preserve">n = </w:t>
+      </w:r>
+      <w:proofErr w:type="gramStart"/>
+      <w:r>
+        <w:rPr>
+          <w:rFonts w:ascii="Consolas" w:eastAsia="Times New Roman" w:hAnsi="Consolas" w:cs="Times New Roman"/>
+          <w:color w:val="3B3B3B"/>
+          <w:sz w:val="21"/>
+          <w:szCs w:val="21"/>
+          <w:lang w:eastAsia="ru-RU"/>
+        </w:rPr>
+        <w:t>15  T</w:t>
+      </w:r>
+      <w:proofErr w:type="gramEnd"/>
+      <w:r>
+        <w:rPr>
+          <w:rFonts w:ascii="Consolas" w:eastAsia="Times New Roman" w:hAnsi="Consolas" w:cs="Times New Roman"/>
+          <w:color w:val="3B3B3B"/>
+          <w:sz w:val="21"/>
+          <w:szCs w:val="21"/>
+          <w:lang w:eastAsia="ru-RU"/>
+        </w:rPr>
+        <w:t xml:space="preserve"> = 1.949552059173584e-06</w:t>
       </w:r>
     </w:p>
     <w:p>
@@ -5884,7 +5978,7 @@
           <w:color w:val="3B3B3B"/>
           <w:sz w:val="21"/>
           <w:szCs w:val="21"/>
-          <w:lang w:eastAsia="ru-RU"/>
+          <w:lang w:val="en-US" w:eastAsia="ru-RU"/>
         </w:rPr>
         <w:t xml:space="preserve"> </w:t>
       </w:r>
@@ -6114,15 +6208,7 @@
               <w:sz w:val="28"/>
               <w:szCs w:val="28"/>
             </w:rPr>
-            <m:t>.</m:t>
-          </m:r>
-          <m:r>
-            <w:rPr>
-              <w:rFonts w:ascii="Cambria Math" w:eastAsiaTheme="minorEastAsia" w:hAnsi="Cambria Math" w:cs="Times New Roman"/>
-              <w:sz w:val="28"/>
-              <w:szCs w:val="28"/>
-            </w:rPr>
-            <m:t>7</m:t>
+            <m:t>.7</m:t>
           </m:r>
         </m:oMath>
       </m:oMathPara>
@@ -6196,34 +6282,7 @@
               <w:szCs w:val="28"/>
               <w:lang w:val="en-US"/>
             </w:rPr>
-            <m:t xml:space="preserve">(N) = </m:t>
-          </m:r>
-          <m:r>
-            <w:rPr>
-              <w:rFonts w:ascii="Cambria Math" w:eastAsiaTheme="minorEastAsia" w:hAnsi="Cambria Math" w:cs="Times New Roman"/>
-              <w:sz w:val="28"/>
-              <w:szCs w:val="28"/>
-              <w:lang w:val="en-US"/>
-            </w:rPr>
-            <m:t>3</m:t>
-          </m:r>
-          <m:r>
-            <w:rPr>
-              <w:rFonts w:ascii="Cambria Math" w:eastAsiaTheme="minorEastAsia" w:hAnsi="Cambria Math" w:cs="Times New Roman"/>
-              <w:sz w:val="28"/>
-              <w:szCs w:val="28"/>
-              <w:lang w:val="en-US"/>
-            </w:rPr>
-            <m:t>×N +</m:t>
-          </m:r>
-          <m:r>
-            <w:rPr>
-              <w:rFonts w:ascii="Cambria Math" w:eastAsiaTheme="minorEastAsia" w:hAnsi="Cambria Math" w:cs="Times New Roman"/>
-              <w:sz w:val="28"/>
-              <w:szCs w:val="28"/>
-              <w:lang w:val="en-US"/>
-            </w:rPr>
-            <m:t>2</m:t>
+            <m:t>(N) = 3×N +2</m:t>
           </m:r>
           <m:r>
             <w:rPr>
@@ -6295,7 +6354,7 @@
         <v:path o:extrusionok="f" gradientshapeok="t" o:connecttype="rect"/>
         <o:lock v:ext="edit" aspectratio="t"/>
       </v:shapetype>
-      <v:shape id="_x0000_i1056" type="#_x0000_t75" style="width:11.55pt;height:11.55pt" o:bullet="t">
+      <v:shape id="_x0000_i1030" type="#_x0000_t75" style="width:11.3pt;height:11.3pt" o:bullet="t">
         <v:imagedata r:id="rId1" o:title="mso94CA"/>
       </v:shape>
     </w:pict>

</xml_diff>